<commit_message>
cierre de 4 SEPT 2021
</commit_message>
<xml_diff>
--- a/01 DOCUEMENTOS/ET.LEFORT.docx
+++ b/01 DOCUEMENTOS/ET.LEFORT.docx
@@ -46,6 +46,10 @@
           <v:shape id="_x0000_i1025" type="#_x0000_t136" style="width:539.25pt;height:177.75pt;rotation:90" o:bordertopcolor="this" o:borderleftcolor="this" o:borderbottomcolor="this" o:borderrightcolor="this" fillcolor="black [3213]" strokecolor="black [3213]">
             <v:shadow on="t" color="#b2b2b2" opacity="52429f"/>
             <v:textpath style="font-family:&quot;Arial Black&quot;;font-size:80pt;font-style:italic;v-rotate-letters:t;v-text-kern:t" trim="t" fitpath="t" string="CHEQUES"/>
+            <w10:bordertop type="single" width="4"/>
+            <w10:borderleft type="single" width="4"/>
+            <w10:borderbottom type="single" width="4"/>
+            <w10:borderright type="single" width="4"/>
           </v:shape>
         </w:pict>
       </w:r>
@@ -94,11 +98,10 @@
         </w:rPr>
         <w:tab/>
       </w:r>
-    </w:p>
-    <w:p>
       <w:bookmarkStart w:id="0" w:name="_GoBack"/>
       <w:bookmarkEnd w:id="0"/>
     </w:p>
+    <w:p/>
     <w:p/>
     <w:p>
       <w:r>
@@ -136,7 +139,7 @@
           </v:shapetype>
           <v:shape id="_x0000_i1027" type="#_x0000_t161" style="width:173.25pt;height:67.5pt" o:bordertopcolor="this" o:borderleftcolor="this" o:borderbottomcolor="this" o:borderrightcolor="this" adj="5665" fillcolor="black">
             <v:shadow color="#868686"/>
-            <v:textpath style="font-family:&quot;Impact&quot;;font-size:18pt;v-text-kern:t" trim="t" fitpath="t" xscale="f" string="JULIO    2021&#10;"/>
+            <v:textpath style="font-family:&quot;Impact&quot;;font-size:18pt;v-text-kern:t" trim="t" fitpath="t" xscale="f" string="AGOSTO    2021&#10;"/>
             <w10:bordertop type="single" width="4"/>
             <w10:borderleft type="single" width="4"/>
             <w10:borderbottom type="single" width="4"/>
@@ -169,7 +172,7 @@
         <w:pict w14:anchorId="0AF744A5">
           <v:shape id="_x0000_i1028" type="#_x0000_t161" style="width:173.25pt;height:67.5pt" o:bordertopcolor="this" o:borderleftcolor="this" o:borderbottomcolor="this" o:borderrightcolor="this" adj="5665" fillcolor="black">
             <v:shadow color="#868686"/>
-            <v:textpath style="font-family:&quot;Impact&quot;;font-size:18pt;v-text-kern:t" trim="t" fitpath="t" xscale="f" string="JULIO    2021"/>
+            <v:textpath style="font-family:&quot;Impact&quot;;font-size:18pt;v-text-kern:t" trim="t" fitpath="t" xscale="f" string="AGOSTO    2021"/>
             <w10:bordertop type="single" width="4"/>
             <w10:borderleft type="single" width="4"/>
             <w10:borderbottom type="single" width="4"/>
@@ -999,7 +1002,7 @@
 </file>
 
 <file path=customXml/itemProps1.xml><?xml version="1.0" encoding="utf-8"?>
-<ds:datastoreItem xmlns:ds="http://schemas.openxmlformats.org/officeDocument/2006/customXml" ds:itemID="{363D0140-F06D-48DE-9987-892380EEA410}">
+<ds:datastoreItem xmlns:ds="http://schemas.openxmlformats.org/officeDocument/2006/customXml" ds:itemID="{A0C7C740-98C6-47BA-9F19-044AF95B9552}">
   <ds:schemaRefs>
     <ds:schemaRef ds:uri="http://schemas.openxmlformats.org/officeDocument/2006/bibliography"/>
   </ds:schemaRefs>

</xml_diff>

<commit_message>
CIERRE  DEL  2 OCT 2021
</commit_message>
<xml_diff>
--- a/01 DOCUEMENTOS/ET.LEFORT.docx
+++ b/01 DOCUEMENTOS/ET.LEFORT.docx
@@ -98,10 +98,11 @@
         </w:rPr>
         <w:tab/>
       </w:r>
+    </w:p>
+    <w:p>
       <w:bookmarkStart w:id="0" w:name="_GoBack"/>
       <w:bookmarkEnd w:id="0"/>
     </w:p>
-    <w:p/>
     <w:p/>
     <w:p>
       <w:r>
@@ -139,7 +140,7 @@
           </v:shapetype>
           <v:shape id="_x0000_i1027" type="#_x0000_t161" style="width:173.25pt;height:67.5pt" o:bordertopcolor="this" o:borderleftcolor="this" o:borderbottomcolor="this" o:borderrightcolor="this" adj="5665" fillcolor="black">
             <v:shadow color="#868686"/>
-            <v:textpath style="font-family:&quot;Impact&quot;;font-size:18pt;v-text-kern:t" trim="t" fitpath="t" xscale="f" string="AGOSTO    2021&#10;"/>
+            <v:textpath style="font-family:&quot;Impact&quot;;font-size:18pt;v-text-kern:t" trim="t" fitpath="t" xscale="f" string="Septiembre    2021&#10;"/>
             <w10:bordertop type="single" width="4"/>
             <w10:borderleft type="single" width="4"/>
             <w10:borderbottom type="single" width="4"/>
@@ -172,7 +173,7 @@
         <w:pict w14:anchorId="0AF744A5">
           <v:shape id="_x0000_i1028" type="#_x0000_t161" style="width:173.25pt;height:67.5pt" o:bordertopcolor="this" o:borderleftcolor="this" o:borderbottomcolor="this" o:borderrightcolor="this" adj="5665" fillcolor="black">
             <v:shadow color="#868686"/>
-            <v:textpath style="font-family:&quot;Impact&quot;;font-size:18pt;v-text-kern:t" trim="t" fitpath="t" xscale="f" string="AGOSTO    2021"/>
+            <v:textpath style="font-family:&quot;Impact&quot;;font-size:18pt;v-text-kern:t" trim="t" fitpath="t" xscale="f" string="Septiembre    2021"/>
             <w10:bordertop type="single" width="4"/>
             <w10:borderleft type="single" width="4"/>
             <w10:borderbottom type="single" width="4"/>
@@ -1002,7 +1003,7 @@
 </file>
 
 <file path=customXml/itemProps1.xml><?xml version="1.0" encoding="utf-8"?>
-<ds:datastoreItem xmlns:ds="http://schemas.openxmlformats.org/officeDocument/2006/customXml" ds:itemID="{A0C7C740-98C6-47BA-9F19-044AF95B9552}">
+<ds:datastoreItem xmlns:ds="http://schemas.openxmlformats.org/officeDocument/2006/customXml" ds:itemID="{2AD96F7A-2145-4E73-AFF4-CD1AAD545CA2}">
   <ds:schemaRefs>
     <ds:schemaRef ds:uri="http://schemas.openxmlformats.org/officeDocument/2006/bibliography"/>
   </ds:schemaRefs>

</xml_diff>

<commit_message>
CIERRE 4 Nov 2021
</commit_message>
<xml_diff>
--- a/01 DOCUEMENTOS/ET.LEFORT.docx
+++ b/01 DOCUEMENTOS/ET.LEFORT.docx
@@ -140,7 +140,7 @@
           </v:shapetype>
           <v:shape id="_x0000_i1027" type="#_x0000_t161" style="width:173.25pt;height:67.5pt" o:bordertopcolor="this" o:borderleftcolor="this" o:borderbottomcolor="this" o:borderrightcolor="this" adj="5665" fillcolor="black">
             <v:shadow color="#868686"/>
-            <v:textpath style="font-family:&quot;Impact&quot;;font-size:18pt;v-text-kern:t" trim="t" fitpath="t" xscale="f" string="Septiembre    2021&#10;"/>
+            <v:textpath style="font-family:&quot;Impact&quot;;font-size:18pt;v-text-kern:t" trim="t" fitpath="t" xscale="f" string="Octubre    2021&#10;"/>
             <w10:bordertop type="single" width="4"/>
             <w10:borderleft type="single" width="4"/>
             <w10:borderbottom type="single" width="4"/>
@@ -173,7 +173,7 @@
         <w:pict w14:anchorId="0AF744A5">
           <v:shape id="_x0000_i1028" type="#_x0000_t161" style="width:173.25pt;height:67.5pt" o:bordertopcolor="this" o:borderleftcolor="this" o:borderbottomcolor="this" o:borderrightcolor="this" adj="5665" fillcolor="black">
             <v:shadow color="#868686"/>
-            <v:textpath style="font-family:&quot;Impact&quot;;font-size:18pt;v-text-kern:t" trim="t" fitpath="t" xscale="f" string="Septiembre    2021"/>
+            <v:textpath style="font-family:&quot;Impact&quot;;font-size:18pt;v-text-kern:t" trim="t" fitpath="t" xscale="f" string="Octubre    2021"/>
             <w10:bordertop type="single" width="4"/>
             <w10:borderleft type="single" width="4"/>
             <w10:borderbottom type="single" width="4"/>
@@ -1003,7 +1003,7 @@
 </file>
 
 <file path=customXml/itemProps1.xml><?xml version="1.0" encoding="utf-8"?>
-<ds:datastoreItem xmlns:ds="http://schemas.openxmlformats.org/officeDocument/2006/customXml" ds:itemID="{2AD96F7A-2145-4E73-AFF4-CD1AAD545CA2}">
+<ds:datastoreItem xmlns:ds="http://schemas.openxmlformats.org/officeDocument/2006/customXml" ds:itemID="{E782157D-A026-4854-A885-74F32ECF0A8C}">
   <ds:schemaRefs>
     <ds:schemaRef ds:uri="http://schemas.openxmlformats.org/officeDocument/2006/bibliography"/>
   </ds:schemaRefs>

</xml_diff>

<commit_message>
CIERRE 3 FEB 22
</commit_message>
<xml_diff>
--- a/01 DOCUEMENTOS/ET.LEFORT.docx
+++ b/01 DOCUEMENTOS/ET.LEFORT.docx
@@ -98,10 +98,11 @@
         </w:rPr>
         <w:tab/>
       </w:r>
+    </w:p>
+    <w:p>
       <w:bookmarkStart w:id="0" w:name="_GoBack"/>
       <w:bookmarkEnd w:id="0"/>
     </w:p>
-    <w:p/>
     <w:p/>
     <w:p>
       <w:r>
@@ -139,7 +140,7 @@
           </v:shapetype>
           <v:shape id="_x0000_i1027" type="#_x0000_t161" style="width:173.25pt;height:67.5pt" o:bordertopcolor="this" o:borderleftcolor="this" o:borderbottomcolor="this" o:borderrightcolor="this" adj="5665" fillcolor="black">
             <v:shadow color="#868686"/>
-            <v:textpath style="font-family:&quot;Impact&quot;;font-size:18pt;v-text-kern:t" trim="t" fitpath="t" xscale="f" string="Diciembre    2021&#10;"/>
+            <v:textpath style="font-family:&quot;Impact&quot;;font-size:18pt;v-text-kern:t" trim="t" fitpath="t" xscale="f" string="Enero    2022&#10;"/>
             <w10:bordertop type="single" width="4"/>
             <w10:borderleft type="single" width="4"/>
             <w10:borderbottom type="single" width="4"/>
@@ -172,7 +173,7 @@
         <w:pict w14:anchorId="0AF744A5">
           <v:shape id="_x0000_i1028" type="#_x0000_t161" style="width:173.25pt;height:67.5pt" o:bordertopcolor="this" o:borderleftcolor="this" o:borderbottomcolor="this" o:borderrightcolor="this" adj="5665" fillcolor="black">
             <v:shadow color="#868686"/>
-            <v:textpath style="font-family:&quot;Impact&quot;;font-size:18pt;v-text-kern:t" trim="t" fitpath="t" xscale="f" string="Diciembre    2021"/>
+            <v:textpath style="font-family:&quot;Impact&quot;;font-size:18pt;v-text-kern:t" trim="t" fitpath="t" xscale="f" string="Enero    2022"/>
             <w10:bordertop type="single" width="4"/>
             <w10:borderleft type="single" width="4"/>
             <w10:borderbottom type="single" width="4"/>
@@ -1002,7 +1003,7 @@
 </file>
 
 <file path=customXml/itemProps1.xml><?xml version="1.0" encoding="utf-8"?>
-<ds:datastoreItem xmlns:ds="http://schemas.openxmlformats.org/officeDocument/2006/customXml" ds:itemID="{238BADED-6A5F-4CEB-B8C0-3C94E6C8DE04}">
+<ds:datastoreItem xmlns:ds="http://schemas.openxmlformats.org/officeDocument/2006/customXml" ds:itemID="{852ACD51-13E7-4C54-AD18-B6A2A726CD9B}">
   <ds:schemaRefs>
     <ds:schemaRef ds:uri="http://schemas.openxmlformats.org/officeDocument/2006/bibliography"/>
   </ds:schemaRefs>

</xml_diff>

<commit_message>
CIERRE 5 abr 22
</commit_message>
<xml_diff>
--- a/01 DOCUEMENTOS/ET.LEFORT.docx
+++ b/01 DOCUEMENTOS/ET.LEFORT.docx
@@ -65,8 +65,6 @@
         </w:rPr>
         <w:tab/>
       </w:r>
-      <w:bookmarkStart w:id="0" w:name="_GoBack"/>
-      <w:bookmarkEnd w:id="0"/>
       <w:r>
         <w:rPr>
           <w:color w:val="FFFFFF" w:themeColor="background1"/>
@@ -100,6 +98,8 @@
         </w:rPr>
         <w:tab/>
       </w:r>
+      <w:bookmarkStart w:id="0" w:name="_GoBack"/>
+      <w:bookmarkEnd w:id="0"/>
     </w:p>
     <w:p/>
     <w:p/>
@@ -139,7 +139,7 @@
           </v:shapetype>
           <v:shape id="_x0000_i1027" type="#_x0000_t161" style="width:173.25pt;height:67.5pt" o:bordertopcolor="this" o:borderleftcolor="this" o:borderbottomcolor="this" o:borderrightcolor="this" adj="5665" fillcolor="black">
             <v:shadow color="#868686"/>
-            <v:textpath style="font-family:&quot;Impact&quot;;font-size:18pt;v-text-kern:t" trim="t" fitpath="t" xscale="f" string="FEBRERO    2022&#10;"/>
+            <v:textpath style="font-family:&quot;Impact&quot;;font-size:18pt;v-text-kern:t" trim="t" fitpath="t" xscale="f" string="Marzo     2022&#10;"/>
             <w10:bordertop type="single" width="4"/>
             <w10:borderleft type="single" width="4"/>
             <w10:borderbottom type="single" width="4"/>
@@ -172,7 +172,7 @@
         <w:pict w14:anchorId="0AF744A5">
           <v:shape id="_x0000_i1028" type="#_x0000_t161" style="width:173.25pt;height:67.5pt" o:bordertopcolor="this" o:borderleftcolor="this" o:borderbottomcolor="this" o:borderrightcolor="this" adj="5665" fillcolor="black">
             <v:shadow color="#868686"/>
-            <v:textpath style="font-family:&quot;Impact&quot;;font-size:18pt;v-text-kern:t" trim="t" fitpath="t" xscale="f" string="FEBRERO    2022"/>
+            <v:textpath style="font-family:&quot;Impact&quot;;font-size:18pt;v-text-kern:t" trim="t" fitpath="t" xscale="f" string="Marzo    2022"/>
             <w10:bordertop type="single" width="4"/>
             <w10:borderleft type="single" width="4"/>
             <w10:borderbottom type="single" width="4"/>
@@ -1002,7 +1002,7 @@
 </file>
 
 <file path=customXml/itemProps1.xml><?xml version="1.0" encoding="utf-8"?>
-<ds:datastoreItem xmlns:ds="http://schemas.openxmlformats.org/officeDocument/2006/customXml" ds:itemID="{5AB4BBF7-7FEA-4EE3-A203-653E59AAD349}">
+<ds:datastoreItem xmlns:ds="http://schemas.openxmlformats.org/officeDocument/2006/customXml" ds:itemID="{F18BCC79-E935-42D4-A889-DA2F57168AC1}">
   <ds:schemaRefs>
     <ds:schemaRef ds:uri="http://schemas.openxmlformats.org/officeDocument/2006/bibliography"/>
   </ds:schemaRefs>

</xml_diff>

<commit_message>
cierre 2 mayo 22
</commit_message>
<xml_diff>
--- a/01 DOCUEMENTOS/ET.LEFORT.docx
+++ b/01 DOCUEMENTOS/ET.LEFORT.docx
@@ -98,10 +98,11 @@
         </w:rPr>
         <w:tab/>
       </w:r>
+    </w:p>
+    <w:p>
       <w:bookmarkStart w:id="0" w:name="_GoBack"/>
       <w:bookmarkEnd w:id="0"/>
     </w:p>
-    <w:p/>
     <w:p/>
     <w:p>
       <w:r>
@@ -139,7 +140,7 @@
           </v:shapetype>
           <v:shape id="_x0000_i1027" type="#_x0000_t161" style="width:173.25pt;height:67.5pt" o:bordertopcolor="this" o:borderleftcolor="this" o:borderbottomcolor="this" o:borderrightcolor="this" adj="5665" fillcolor="black">
             <v:shadow color="#868686"/>
-            <v:textpath style="font-family:&quot;Impact&quot;;font-size:18pt;v-text-kern:t" trim="t" fitpath="t" xscale="f" string="Marzo     2022&#10;"/>
+            <v:textpath style="font-family:&quot;Impact&quot;;font-size:18pt;v-text-kern:t" trim="t" fitpath="t" xscale="f" string="Abril     2022&#10;"/>
             <w10:bordertop type="single" width="4"/>
             <w10:borderleft type="single" width="4"/>
             <w10:borderbottom type="single" width="4"/>
@@ -172,7 +173,7 @@
         <w:pict w14:anchorId="0AF744A5">
           <v:shape id="_x0000_i1028" type="#_x0000_t161" style="width:173.25pt;height:67.5pt" o:bordertopcolor="this" o:borderleftcolor="this" o:borderbottomcolor="this" o:borderrightcolor="this" adj="5665" fillcolor="black">
             <v:shadow color="#868686"/>
-            <v:textpath style="font-family:&quot;Impact&quot;;font-size:18pt;v-text-kern:t" trim="t" fitpath="t" xscale="f" string="Marzo    2022"/>
+            <v:textpath style="font-family:&quot;Impact&quot;;font-size:18pt;v-text-kern:t" trim="t" fitpath="t" xscale="f" string="Abril    2022"/>
             <w10:bordertop type="single" width="4"/>
             <w10:borderleft type="single" width="4"/>
             <w10:borderbottom type="single" width="4"/>
@@ -1002,7 +1003,7 @@
 </file>
 
 <file path=customXml/itemProps1.xml><?xml version="1.0" encoding="utf-8"?>
-<ds:datastoreItem xmlns:ds="http://schemas.openxmlformats.org/officeDocument/2006/customXml" ds:itemID="{F18BCC79-E935-42D4-A889-DA2F57168AC1}">
+<ds:datastoreItem xmlns:ds="http://schemas.openxmlformats.org/officeDocument/2006/customXml" ds:itemID="{BF63A577-2586-47EA-83C1-CC9DCEE080F7}">
   <ds:schemaRefs>
     <ds:schemaRef ds:uri="http://schemas.openxmlformats.org/officeDocument/2006/bibliography"/>
   </ds:schemaRefs>

</xml_diff>

<commit_message>
CIERRE 3 JUN 22
</commit_message>
<xml_diff>
--- a/01 DOCUEMENTOS/ET.LEFORT.docx
+++ b/01 DOCUEMENTOS/ET.LEFORT.docx
@@ -140,7 +140,7 @@
           </v:shapetype>
           <v:shape id="_x0000_i1027" type="#_x0000_t161" style="width:173.25pt;height:67.5pt" o:bordertopcolor="this" o:borderleftcolor="this" o:borderbottomcolor="this" o:borderrightcolor="this" adj="5665" fillcolor="black">
             <v:shadow color="#868686"/>
-            <v:textpath style="font-family:&quot;Impact&quot;;font-size:18pt;v-text-kern:t" trim="t" fitpath="t" xscale="f" string="Abril     2022&#10;"/>
+            <v:textpath style="font-family:&quot;Impact&quot;;font-size:18pt;v-text-kern:t" trim="t" fitpath="t" xscale="f" string="  Mayo     2022&#10;"/>
             <w10:bordertop type="single" width="4"/>
             <w10:borderleft type="single" width="4"/>
             <w10:borderbottom type="single" width="4"/>
@@ -173,7 +173,7 @@
         <w:pict w14:anchorId="0AF744A5">
           <v:shape id="_x0000_i1028" type="#_x0000_t161" style="width:173.25pt;height:67.5pt" o:bordertopcolor="this" o:borderleftcolor="this" o:borderbottomcolor="this" o:borderrightcolor="this" adj="5665" fillcolor="black">
             <v:shadow color="#868686"/>
-            <v:textpath style="font-family:&quot;Impact&quot;;font-size:18pt;v-text-kern:t" trim="t" fitpath="t" xscale="f" string="Abril    2022"/>
+            <v:textpath style="font-family:&quot;Impact&quot;;font-size:18pt;v-text-kern:t" trim="t" fitpath="t" xscale="f" string="  Mayo     2022"/>
             <w10:bordertop type="single" width="4"/>
             <w10:borderleft type="single" width="4"/>
             <w10:borderbottom type="single" width="4"/>
@@ -1003,7 +1003,7 @@
 </file>
 
 <file path=customXml/itemProps1.xml><?xml version="1.0" encoding="utf-8"?>
-<ds:datastoreItem xmlns:ds="http://schemas.openxmlformats.org/officeDocument/2006/customXml" ds:itemID="{BF63A577-2586-47EA-83C1-CC9DCEE080F7}">
+<ds:datastoreItem xmlns:ds="http://schemas.openxmlformats.org/officeDocument/2006/customXml" ds:itemID="{CACC8A6D-6622-4A7D-B58A-1557DF4A73C3}">
   <ds:schemaRefs>
     <ds:schemaRef ds:uri="http://schemas.openxmlformats.org/officeDocument/2006/bibliography"/>
   </ds:schemaRefs>

</xml_diff>

<commit_message>
cierre 4 julio 2022
</commit_message>
<xml_diff>
--- a/01 DOCUEMENTOS/ET.LEFORT.docx
+++ b/01 DOCUEMENTOS/ET.LEFORT.docx
@@ -99,11 +99,11 @@
         <w:tab/>
       </w:r>
     </w:p>
+    <w:p/>
     <w:p>
       <w:bookmarkStart w:id="0" w:name="_GoBack"/>
       <w:bookmarkEnd w:id="0"/>
     </w:p>
-    <w:p/>
     <w:p>
       <w:r>
         <w:tab/>
@@ -140,7 +140,7 @@
           </v:shapetype>
           <v:shape id="_x0000_i1027" type="#_x0000_t161" style="width:173.25pt;height:67.5pt" o:bordertopcolor="this" o:borderleftcolor="this" o:borderbottomcolor="this" o:borderrightcolor="this" adj="5665" fillcolor="black">
             <v:shadow color="#868686"/>
-            <v:textpath style="font-family:&quot;Impact&quot;;font-size:18pt;v-text-kern:t" trim="t" fitpath="t" xscale="f" string="  Mayo     2022&#10;"/>
+            <v:textpath style="font-family:&quot;Impact&quot;;font-size:18pt;v-text-kern:t" trim="t" fitpath="t" xscale="f" string="  Junio     2022&#10;"/>
             <w10:bordertop type="single" width="4"/>
             <w10:borderleft type="single" width="4"/>
             <w10:borderbottom type="single" width="4"/>
@@ -173,7 +173,7 @@
         <w:pict w14:anchorId="0AF744A5">
           <v:shape id="_x0000_i1028" type="#_x0000_t161" style="width:173.25pt;height:67.5pt" o:bordertopcolor="this" o:borderleftcolor="this" o:borderbottomcolor="this" o:borderrightcolor="this" adj="5665" fillcolor="black">
             <v:shadow color="#868686"/>
-            <v:textpath style="font-family:&quot;Impact&quot;;font-size:18pt;v-text-kern:t" trim="t" fitpath="t" xscale="f" string="  Mayo     2022"/>
+            <v:textpath style="font-family:&quot;Impact&quot;;font-size:18pt;v-text-kern:t" trim="t" fitpath="t" xscale="f" string="  Junio     2022"/>
             <w10:bordertop type="single" width="4"/>
             <w10:borderleft type="single" width="4"/>
             <w10:borderbottom type="single" width="4"/>
@@ -1003,7 +1003,7 @@
 </file>
 
 <file path=customXml/itemProps1.xml><?xml version="1.0" encoding="utf-8"?>
-<ds:datastoreItem xmlns:ds="http://schemas.openxmlformats.org/officeDocument/2006/customXml" ds:itemID="{CACC8A6D-6622-4A7D-B58A-1557DF4A73C3}">
+<ds:datastoreItem xmlns:ds="http://schemas.openxmlformats.org/officeDocument/2006/customXml" ds:itemID="{13A7D601-005F-4190-8D32-D767231AEE6F}">
   <ds:schemaRefs>
     <ds:schemaRef ds:uri="http://schemas.openxmlformats.org/officeDocument/2006/bibliography"/>
   </ds:schemaRefs>

</xml_diff>

<commit_message>
CIERRE  5 SEPT 2022
</commit_message>
<xml_diff>
--- a/01 DOCUEMENTOS/ET.LEFORT.docx
+++ b/01 DOCUEMENTOS/ET.LEFORT.docx
@@ -99,24 +99,23 @@
         <w:tab/>
       </w:r>
     </w:p>
+    <w:p/>
+    <w:p/>
     <w:p>
+      <w:r>
+        <w:tab/>
+      </w:r>
+      <w:r>
+        <w:tab/>
+      </w:r>
+      <w:r>
+        <w:tab/>
+      </w:r>
+      <w:r>
+        <w:tab/>
+      </w:r>
       <w:bookmarkStart w:id="0" w:name="_GoBack"/>
       <w:bookmarkEnd w:id="0"/>
-    </w:p>
-    <w:p/>
-    <w:p>
-      <w:r>
-        <w:tab/>
-      </w:r>
-      <w:r>
-        <w:tab/>
-      </w:r>
-      <w:r>
-        <w:tab/>
-      </w:r>
-      <w:r>
-        <w:tab/>
-      </w:r>
     </w:p>
     <w:p>
       <w:r>
@@ -140,7 +139,7 @@
           </v:shapetype>
           <v:shape id="_x0000_i1027" type="#_x0000_t161" style="width:173.25pt;height:67.5pt" o:bordertopcolor="this" o:borderleftcolor="this" o:borderbottomcolor="this" o:borderrightcolor="this" adj="5665" fillcolor="black">
             <v:shadow color="#868686"/>
-            <v:textpath style="font-family:&quot;Impact&quot;;font-size:18pt;v-text-kern:t" trim="t" fitpath="t" xscale="f" string="  Julio     2022&#10;"/>
+            <v:textpath style="font-family:&quot;Impact&quot;;font-size:18pt;v-text-kern:t" trim="t" fitpath="t" xscale="f" string="  Agosto      2022&#10;"/>
             <w10:bordertop type="single" width="4"/>
             <w10:borderleft type="single" width="4"/>
             <w10:borderbottom type="single" width="4"/>
@@ -173,7 +172,7 @@
         <w:pict w14:anchorId="0AF744A5">
           <v:shape id="_x0000_i1028" type="#_x0000_t161" style="width:173.25pt;height:67.5pt" o:bordertopcolor="this" o:borderleftcolor="this" o:borderbottomcolor="this" o:borderrightcolor="this" adj="5665" fillcolor="black">
             <v:shadow color="#868686"/>
-            <v:textpath style="font-family:&quot;Impact&quot;;font-size:18pt;v-text-kern:t" trim="t" fitpath="t" xscale="f" string="  Julio     2022"/>
+            <v:textpath style="font-family:&quot;Impact&quot;;font-size:18pt;v-text-kern:t" trim="t" fitpath="t" xscale="f" string="  Agosto     2022"/>
             <w10:bordertop type="single" width="4"/>
             <w10:borderleft type="single" width="4"/>
             <w10:borderbottom type="single" width="4"/>
@@ -1003,7 +1002,7 @@
 </file>
 
 <file path=customXml/itemProps1.xml><?xml version="1.0" encoding="utf-8"?>
-<ds:datastoreItem xmlns:ds="http://schemas.openxmlformats.org/officeDocument/2006/customXml" ds:itemID="{1E187DEB-4B4B-425E-8299-4E40ADF72CA4}">
+<ds:datastoreItem xmlns:ds="http://schemas.openxmlformats.org/officeDocument/2006/customXml" ds:itemID="{043E96C9-345E-4166-8AF0-456E529DCE3B}">
   <ds:schemaRefs>
     <ds:schemaRef ds:uri="http://schemas.openxmlformats.org/officeDocument/2006/bibliography"/>
   </ds:schemaRefs>

</xml_diff>

<commit_message>
cierre   4 SEPT  23
</commit_message>
<xml_diff>
--- a/01 DOCUEMENTOS/ET.LEFORT.docx
+++ b/01 DOCUEMENTOS/ET.LEFORT.docx
@@ -59,8 +59,6 @@
         </w:rPr>
         <w:tab/>
       </w:r>
-      <w:bookmarkStart w:id="0" w:name="_GoBack"/>
-      <w:bookmarkEnd w:id="0"/>
       <w:r>
         <w:rPr>
           <w:color w:val="FFFFFF" w:themeColor="background1"/>
@@ -143,11 +141,7 @@
           </v:shapetype>
           <v:shape id="_x0000_i1027" type="#_x0000_t161" style="width:173.25pt;height:67.5pt" o:bordertopcolor="this" o:borderleftcolor="this" o:borderbottomcolor="this" o:borderrightcolor="this" adj="5665" fillcolor="black">
             <v:shadow color="#868686"/>
-            <v:textpath style="font-family:&quot;Impact&quot;;font-size:18pt;v-text-kern:t" trim="t" fitpath="t" xscale="f" string="Julio        2023&#10;"/>
-            <w10:bordertop type="single" width="4"/>
-            <w10:borderleft type="single" width="4"/>
-            <w10:borderbottom type="single" width="4"/>
-            <w10:borderright type="single" width="4"/>
+            <v:textpath style="font-family:&quot;Impact&quot;;font-size:18pt;v-text-kern:t" trim="t" fitpath="t" xscale="f" string="Agosto        2023&#10;"/>
           </v:shape>
         </w:pict>
       </w:r>
@@ -169,6 +163,7 @@
       <w:r>
         <w:tab/>
       </w:r>
+      <w:bookmarkStart w:id="0" w:name="_GoBack"/>
       <w:r>
         <w:rPr>
           <w:highlight w:val="yellow"/>
@@ -176,14 +171,11 @@
         <w:pict w14:anchorId="0AF744A5">
           <v:shape id="_x0000_i1028" type="#_x0000_t161" style="width:173.25pt;height:67.5pt" o:bordertopcolor="this" o:borderleftcolor="this" o:borderbottomcolor="this" o:borderrightcolor="this" adj="5665" fillcolor="black">
             <v:shadow color="#868686"/>
-            <v:textpath style="font-family:&quot;Impact&quot;;font-size:18pt;v-text-kern:t" trim="t" fitpath="t" xscale="f" string="Julio   2023"/>
-            <w10:bordertop type="single" width="4"/>
-            <w10:borderleft type="single" width="4"/>
-            <w10:borderbottom type="single" width="4"/>
-            <w10:borderright type="single" width="4"/>
+            <v:textpath style="font-family:&quot;Impact&quot;;font-size:18pt;v-text-kern:t" trim="t" fitpath="t" xscale="f" string="Agosto   2023"/>
           </v:shape>
         </w:pict>
       </w:r>
+      <w:bookmarkEnd w:id="0"/>
     </w:p>
     <w:sectPr>
       <w:pgSz w:w="12240" w:h="15840"/>
@@ -1006,7 +998,7 @@
 </file>
 
 <file path=customXml/itemProps1.xml><?xml version="1.0" encoding="utf-8"?>
-<ds:datastoreItem xmlns:ds="http://schemas.openxmlformats.org/officeDocument/2006/customXml" ds:itemID="{B492D52B-B5CB-455A-8BF7-9CE2C8DD7F39}">
+<ds:datastoreItem xmlns:ds="http://schemas.openxmlformats.org/officeDocument/2006/customXml" ds:itemID="{FC27C680-AD35-4855-A2A9-71159EAA8E5A}">
   <ds:schemaRefs>
     <ds:schemaRef ds:uri="http://schemas.openxmlformats.org/officeDocument/2006/bibliography"/>
   </ds:schemaRefs>

</xml_diff>

<commit_message>
CIERRE 7 SEP 23
</commit_message>
<xml_diff>
--- a/01 DOCUEMENTOS/ET.LEFORT.docx
+++ b/01 DOCUEMENTOS/ET.LEFORT.docx
@@ -120,6 +120,7 @@
       </w:r>
     </w:p>
     <w:p>
+      <w:bookmarkStart w:id="0" w:name="_GoBack"/>
       <w:r>
         <w:rPr>
           <w:highlight w:val="yellow"/>
@@ -142,28 +143,32 @@
           <v:shape id="_x0000_i1027" type="#_x0000_t161" style="width:173.25pt;height:67.5pt" o:bordertopcolor="this" o:borderleftcolor="this" o:borderbottomcolor="this" o:borderrightcolor="this" adj="5665" fillcolor="black">
             <v:shadow color="#868686"/>
             <v:textpath style="font-family:&quot;Impact&quot;;font-size:18pt;v-text-kern:t" trim="t" fitpath="t" xscale="f" string="Agosto        2023&#10;"/>
+            <w10:bordertop type="single" width="4"/>
+            <w10:borderleft type="single" width="4"/>
+            <w10:borderbottom type="single" width="4"/>
+            <w10:borderright type="single" width="4"/>
           </v:shape>
         </w:pict>
       </w:r>
-      <w:r>
-        <w:tab/>
-      </w:r>
-      <w:r>
-        <w:tab/>
-      </w:r>
-      <w:r>
-        <w:tab/>
-      </w:r>
-      <w:r>
-        <w:tab/>
-      </w:r>
-      <w:r>
-        <w:tab/>
-      </w:r>
-      <w:r>
-        <w:tab/>
-      </w:r>
-      <w:bookmarkStart w:id="0" w:name="_GoBack"/>
+      <w:bookmarkEnd w:id="0"/>
+      <w:r>
+        <w:tab/>
+      </w:r>
+      <w:r>
+        <w:tab/>
+      </w:r>
+      <w:r>
+        <w:tab/>
+      </w:r>
+      <w:r>
+        <w:tab/>
+      </w:r>
+      <w:r>
+        <w:tab/>
+      </w:r>
+      <w:r>
+        <w:tab/>
+      </w:r>
       <w:r>
         <w:rPr>
           <w:highlight w:val="yellow"/>
@@ -175,7 +180,6 @@
           </v:shape>
         </w:pict>
       </w:r>
-      <w:bookmarkEnd w:id="0"/>
     </w:p>
     <w:sectPr>
       <w:pgSz w:w="12240" w:h="15840"/>
@@ -998,7 +1002,7 @@
 </file>
 
 <file path=customXml/itemProps1.xml><?xml version="1.0" encoding="utf-8"?>
-<ds:datastoreItem xmlns:ds="http://schemas.openxmlformats.org/officeDocument/2006/customXml" ds:itemID="{FC27C680-AD35-4855-A2A9-71159EAA8E5A}">
+<ds:datastoreItem xmlns:ds="http://schemas.openxmlformats.org/officeDocument/2006/customXml" ds:itemID="{9C7D59AA-80B1-4630-B8A8-FDA1106DEC87}">
   <ds:schemaRefs>
     <ds:schemaRef ds:uri="http://schemas.openxmlformats.org/officeDocument/2006/bibliography"/>
   </ds:schemaRefs>

</xml_diff>

<commit_message>
cierre 5 DIC 23
</commit_message>
<xml_diff>
--- a/01 DOCUEMENTOS/ET.LEFORT.docx
+++ b/01 DOCUEMENTOS/ET.LEFORT.docx
@@ -4,6 +4,12 @@
   <w:body>
     <w:p>
       <w:pPr>
+        <w:pBdr>
+          <w:top w:val="single" w:sz="4" w:space="1" w:color="auto"/>
+          <w:left w:val="single" w:sz="4" w:space="4" w:color="auto"/>
+          <w:bottom w:val="single" w:sz="4" w:space="1" w:color="auto"/>
+          <w:right w:val="single" w:sz="4" w:space="4" w:color="auto"/>
+        </w:pBdr>
         <w:rPr>
           <w:color w:val="FFFFFF" w:themeColor="background1"/>
         </w:rPr>
@@ -43,7 +49,7 @@
             </v:handles>
             <o:lock v:ext="edit" text="t" shapetype="t"/>
           </v:shapetype>
-          <v:shape id="_x0000_i1025" type="#_x0000_t136" style="width:539.55pt;height:177.65pt;rotation:90" o:bordertopcolor="this" o:borderleftcolor="this" o:borderbottomcolor="this" o:borderrightcolor="this" fillcolor="black [3213]" strokecolor="black [3213]">
+          <v:shape id="_x0000_i1025" type="#_x0000_t136" style="width:539.25pt;height:177.75pt;rotation:90" o:bordertopcolor="this" o:borderleftcolor="this" o:borderbottomcolor="this" o:borderrightcolor="this" fillcolor="black [3213]" strokecolor="black [3213]">
             <v:shadow on="t" color="#b2b2b2" opacity="52429f"/>
             <v:textpath style="font-family:&quot;Arial Black&quot;;font-size:80pt;font-style:italic;v-rotate-letters:t;v-text-kern:t" trim="t" fitpath="t" string="CHEQUES"/>
             <w10:bordertop type="single" width="4"/>
@@ -77,19 +83,21 @@
         </w:rPr>
         <w:tab/>
       </w:r>
-      <w:bookmarkStart w:id="0" w:name="_GoBack"/>
       <w:r>
         <w:rPr>
           <w:color w:val="FFFFFF" w:themeColor="background1"/>
         </w:rPr>
         <w:pict w14:anchorId="781CCC82">
-          <v:shape id="_x0000_i1036" type="#_x0000_t136" style="width:539.55pt;height:177.65pt;rotation:90" o:bordertopcolor="this" o:borderleftcolor="this" o:borderbottomcolor="this" o:borderrightcolor="this" fillcolor="black [3213]" strokecolor="black [3213]">
+          <v:shape id="_x0000_i1026" type="#_x0000_t136" style="width:539.25pt;height:177.75pt;rotation:90" o:bordertopcolor="this" o:borderleftcolor="this" o:borderbottomcolor="this" o:borderrightcolor="this" fillcolor="black [3213]" strokecolor="black [3213]">
             <v:shadow on="t" color="#b2b2b2" opacity="52429f"/>
             <v:textpath style="font-family:&quot;Arial Black&quot;;font-size:80pt;font-style:italic;v-rotate-letters:t;v-text-kern:t" trim="t" fitpath="t" string="CHEQUES"/>
+            <w10:bordertop type="single" width="4"/>
+            <w10:borderleft type="single" width="4"/>
+            <w10:borderbottom type="single" width="4"/>
+            <w10:borderright type="single" width="4"/>
           </v:shape>
         </w:pict>
       </w:r>
-      <w:bookmarkEnd w:id="0"/>
       <w:r>
         <w:rPr>
           <w:color w:val="FFFFFF" w:themeColor="background1"/>
@@ -102,7 +110,10 @@
         <w:t xml:space="preserve"> </w:t>
       </w:r>
     </w:p>
-    <w:p/>
+    <w:p>
+      <w:bookmarkStart w:id="0" w:name="_GoBack"/>
+      <w:bookmarkEnd w:id="0"/>
+    </w:p>
     <w:p>
       <w:r>
         <w:tab/>
@@ -137,9 +148,9 @@
             </v:handles>
             <o:lock v:ext="edit" text="t" shapetype="t"/>
           </v:shapetype>
-          <v:shape id="_x0000_i1027" type="#_x0000_t161" style="width:173pt;height:67.3pt" o:bordertopcolor="this" o:borderleftcolor="this" o:borderbottomcolor="this" o:borderrightcolor="this" adj="5665" fillcolor="black">
+          <v:shape id="_x0000_i1027" type="#_x0000_t161" style="width:173.25pt;height:67.5pt" o:bordertopcolor="this" o:borderleftcolor="this" o:borderbottomcolor="this" o:borderrightcolor="this" adj="5665" fillcolor="black">
             <v:shadow color="#868686"/>
-            <v:textpath style="font-family:&quot;Impact&quot;;font-size:18pt;v-text-kern:t" trim="t" fitpath="t" xscale="f" string="OCTUBRE         2023&#10;"/>
+            <v:textpath style="font-family:&quot;Impact&quot;;font-size:18pt;v-text-kern:t" trim="t" fitpath="t" xscale="f" string="NOVIEMBRE        2023&#10;"/>
             <w10:bordertop type="single" width="4"/>
             <w10:borderleft type="single" width="4"/>
             <w10:borderbottom type="single" width="4"/>
@@ -170,9 +181,13 @@
           <w:highlight w:val="yellow"/>
         </w:rPr>
         <w:pict w14:anchorId="0AF744A5">
-          <v:shape id="_x0000_i1034" type="#_x0000_t161" style="width:173pt;height:67.3pt" o:bordertopcolor="this" o:borderleftcolor="this" o:borderbottomcolor="this" o:borderrightcolor="this" adj="5665" fillcolor="black">
+          <v:shape id="_x0000_i1028" type="#_x0000_t161" style="width:173.25pt;height:67.5pt" o:bordertopcolor="this" o:borderleftcolor="this" o:borderbottomcolor="this" o:borderrightcolor="this" adj="5665" fillcolor="black">
             <v:shadow color="#868686"/>
-            <v:textpath style="font-family:&quot;Impact&quot;;font-size:18pt;v-text-kern:t" trim="t" fitpath="t" xscale="f" string="OCTUBRE   2023"/>
+            <v:textpath style="font-family:&quot;Impact&quot;;font-size:18pt;v-text-kern:t" trim="t" fitpath="t" xscale="f" string="NOVIEMBRE   2023"/>
+            <w10:bordertop type="single" width="4"/>
+            <w10:borderleft type="single" width="4"/>
+            <w10:borderbottom type="single" width="4"/>
+            <w10:borderright type="single" width="4"/>
           </v:shape>
         </w:pict>
       </w:r>
@@ -998,7 +1013,7 @@
 </file>
 
 <file path=customXml/itemProps1.xml><?xml version="1.0" encoding="utf-8"?>
-<ds:datastoreItem xmlns:ds="http://schemas.openxmlformats.org/officeDocument/2006/customXml" ds:itemID="{A71ACD04-5993-41CA-A839-4B08E9BB2DC8}">
+<ds:datastoreItem xmlns:ds="http://schemas.openxmlformats.org/officeDocument/2006/customXml" ds:itemID="{FCFADA7B-ADBF-48BF-AC9C-D9F6A5962E6B}">
   <ds:schemaRefs>
     <ds:schemaRef ds:uri="http://schemas.openxmlformats.org/officeDocument/2006/bibliography"/>
   </ds:schemaRefs>

</xml_diff>

<commit_message>
VIERNES 10 MAYO 2024
</commit_message>
<xml_diff>
--- a/01 DOCUEMENTOS/ET.LEFORT.docx
+++ b/01 DOCUEMENTOS/ET.LEFORT.docx
@@ -98,8 +98,6 @@
         </w:rPr>
         <w:tab/>
       </w:r>
-      <w:bookmarkStart w:id="0" w:name="_GoBack"/>
-      <w:bookmarkEnd w:id="0"/>
     </w:p>
     <w:p>
       <w:r>
@@ -169,6 +167,7 @@
       <w:r>
         <w:tab/>
       </w:r>
+      <w:bookmarkStart w:id="0" w:name="_GoBack"/>
       <w:r>
         <w:rPr>
           <w:highlight w:val="yellow"/>
@@ -184,6 +183,7 @@
           </v:shape>
         </w:pict>
       </w:r>
+      <w:bookmarkEnd w:id="0"/>
     </w:p>
     <w:sectPr>
       <w:pgSz w:w="12240" w:h="15840"/>
@@ -1006,7 +1006,7 @@
 </file>
 
 <file path=customXml/itemProps1.xml><?xml version="1.0" encoding="utf-8"?>
-<ds:datastoreItem xmlns:ds="http://schemas.openxmlformats.org/officeDocument/2006/customXml" ds:itemID="{8C142B15-4F3A-4122-9CCA-5261C20132FA}">
+<ds:datastoreItem xmlns:ds="http://schemas.openxmlformats.org/officeDocument/2006/customXml" ds:itemID="{DF0BBF6F-F913-4FB2-BB17-DD7CCEA40DBF}">
   <ds:schemaRefs>
     <ds:schemaRef ds:uri="http://schemas.openxmlformats.org/officeDocument/2006/bibliography"/>
   </ds:schemaRefs>

</xml_diff>